<commit_message>
Upload Documentation, Presentation and QA documentation. Close #5
</commit_message>
<xml_diff>
--- a/Docs/Am-I-Goos.docx
+++ b/Docs/Am-I-Goos.docx
@@ -3,8 +3,6 @@
 <w:document xmlns:wpc="http://schemas.microsoft.com/office/word/2010/wordprocessingCanvas" xmlns:cx="http://schemas.microsoft.com/office/drawing/2014/chartex" xmlns:mc="http://schemas.openxmlformats.org/markup-compatibility/2006" xmlns:o="urn:schemas-microsoft-com:office:office" xmlns:r="http://schemas.openxmlformats.org/officeDocument/2006/relationships" xmlns:m="http://schemas.openxmlformats.org/officeDocument/2006/math" xmlns:v="urn:schemas-microsoft-com:vml" xmlns:wp14="http://schemas.microsoft.com/office/word/2010/wordprocessingDrawing" xmlns:wp="http://schemas.openxmlformats.org/drawingml/2006/wordprocessingDrawing" xmlns:w10="urn:schemas-microsoft-com:office:word" xmlns:w="http://schemas.openxmlformats.org/wordprocessingml/2006/main" xmlns:w14="http://schemas.microsoft.com/office/word/2010/wordml" xmlns:w15="http://schemas.microsoft.com/office/word/2012/wordml" xmlns:w16se="http://schemas.microsoft.com/office/word/2015/wordml/symex" xmlns:wpg="http://schemas.microsoft.com/office/word/2010/wordprocessingGroup" xmlns:wpi="http://schemas.microsoft.com/office/word/2010/wordprocessingInk" xmlns:wne="http://schemas.microsoft.com/office/word/2006/wordml" xmlns:wps="http://schemas.microsoft.com/office/word/2010/wordprocessingShape" mc:Ignorable="w14 w15 w16se wp14">
   <w:body>
     <w:p>
-      <w:bookmarkStart w:id="0" w:name="_GoBack"/>
-      <w:bookmarkEnd w:id="0"/>
       <w:r>
         <w:rPr>
           <w:noProof/>
@@ -1259,8 +1257,8 @@
           <w:lang w:val="en-US"/>
         </w:rPr>
       </w:pPr>
-      <w:bookmarkStart w:id="1" w:name="_Team_members"/>
-      <w:bookmarkEnd w:id="1"/>
+      <w:bookmarkStart w:id="0" w:name="_Team_members"/>
+      <w:bookmarkEnd w:id="0"/>
       <w:r>
         <w:rPr>
           <w:rFonts w:ascii="Times New Roman" w:hAnsi="Times New Roman" w:cs="Times New Roman"/>
@@ -1566,8 +1564,8 @@
           <w:lang w:val="en-US"/>
         </w:rPr>
       </w:pPr>
-      <w:bookmarkStart w:id="2" w:name="_Topic"/>
-      <w:bookmarkEnd w:id="2"/>
+      <w:bookmarkStart w:id="1" w:name="_Topic"/>
+      <w:bookmarkEnd w:id="1"/>
       <w:r>
         <w:rPr>
           <w:rFonts w:asciiTheme="minorHAnsi" w:hAnsiTheme="minorHAnsi" w:cstheme="minorHAnsi"/>
@@ -1630,8 +1628,8 @@
           <w:lang w:val="en-US"/>
         </w:rPr>
       </w:pPr>
-      <w:bookmarkStart w:id="3" w:name="_Technologies_used"/>
-      <w:bookmarkEnd w:id="3"/>
+      <w:bookmarkStart w:id="2" w:name="_Technologies_used"/>
+      <w:bookmarkEnd w:id="2"/>
       <w:r>
         <w:rPr>
           <w:rFonts w:asciiTheme="minorHAnsi" w:hAnsiTheme="minorHAnsi" w:cstheme="minorHAnsi"/>
@@ -1692,8 +1690,8 @@
           <w:lang w:val="en-US"/>
         </w:rPr>
       </w:pPr>
-      <w:bookmarkStart w:id="4" w:name="_Project_stages"/>
-      <w:bookmarkEnd w:id="4"/>
+      <w:bookmarkStart w:id="3" w:name="_Project_stages"/>
+      <w:bookmarkEnd w:id="3"/>
       <w:r>
         <w:rPr>
           <w:rFonts w:asciiTheme="minorHAnsi" w:hAnsiTheme="minorHAnsi" w:cstheme="minorHAnsi"/>
@@ -2409,8 +2407,8 @@
           <w:lang w:val="en-US"/>
         </w:rPr>
       </w:pPr>
-      <w:bookmarkStart w:id="5" w:name="_Summary"/>
-      <w:bookmarkEnd w:id="5"/>
+      <w:bookmarkStart w:id="4" w:name="_Summary"/>
+      <w:bookmarkEnd w:id="4"/>
       <w:r>
         <w:rPr>
           <w:rFonts w:asciiTheme="minorHAnsi" w:hAnsiTheme="minorHAnsi" w:cstheme="minorHAnsi"/>
@@ -2475,6 +2473,7 @@
     <w:p>
       <w:pPr>
         <w:pStyle w:val="a5"/>
+        <w:jc w:val="center"/>
         <w:rPr>
           <w:rFonts w:ascii="Times New Roman" w:hAnsi="Times New Roman" w:cs="Times New Roman"/>
           <w:sz w:val="24"/>
@@ -2484,11 +2483,100 @@
     <w:p>
       <w:pPr>
         <w:pStyle w:val="a5"/>
+        <w:jc w:val="center"/>
+        <w:rPr>
+          <w:rStyle w:val="a6"/>
+          <w:rFonts w:ascii="Times New Roman" w:hAnsi="Times New Roman" w:cs="Times New Roman"/>
+          <w:b/>
+          <w:color w:val="ED7D31" w:themeColor="accent2"/>
+          <w:sz w:val="28"/>
+        </w:rPr>
+      </w:pPr>
+      <w:r>
+        <w:rPr>
+          <w:rFonts w:ascii="Times New Roman" w:hAnsi="Times New Roman" w:cs="Times New Roman"/>
+          <w:b/>
+          <w:color w:val="ED7D31" w:themeColor="accent2"/>
+          <w:sz w:val="28"/>
+        </w:rPr>
+        <w:fldChar w:fldCharType="begin"/>
+      </w:r>
+      <w:r>
+        <w:rPr>
+          <w:rFonts w:ascii="Times New Roman" w:hAnsi="Times New Roman" w:cs="Times New Roman"/>
+          <w:b/>
+          <w:color w:val="ED7D31" w:themeColor="accent2"/>
+          <w:sz w:val="28"/>
+        </w:rPr>
+        <w:instrText xml:space="preserve"> HYPERLINK "https://codingburgas-my.sharepoint.com/:i:/g/personal/nvdespotov20_codingburgas_bg/ESkUoVxmwnFFqahsJqyLlf0BQ3rpPv0KgT8TraTbnCaUNg?e=zvAG2u" </w:instrText>
+      </w:r>
+      <w:r>
+        <w:rPr>
+          <w:rFonts w:ascii="Times New Roman" w:hAnsi="Times New Roman" w:cs="Times New Roman"/>
+          <w:b/>
+          <w:color w:val="ED7D31" w:themeColor="accent2"/>
+          <w:sz w:val="28"/>
+        </w:rPr>
+      </w:r>
+      <w:r>
+        <w:rPr>
+          <w:rFonts w:ascii="Times New Roman" w:hAnsi="Times New Roman" w:cs="Times New Roman"/>
+          <w:b/>
+          <w:color w:val="ED7D31" w:themeColor="accent2"/>
+          <w:sz w:val="28"/>
+        </w:rPr>
+        <w:fldChar w:fldCharType="separate"/>
+      </w:r>
+      <w:r>
+        <w:rPr>
+          <w:rStyle w:val="a6"/>
+          <w:rFonts w:ascii="Times New Roman" w:hAnsi="Times New Roman" w:cs="Times New Roman"/>
+          <w:b/>
+          <w:color w:val="ED7D31" w:themeColor="accent2"/>
+          <w:sz w:val="28"/>
+        </w:rPr>
+        <w:t>Block D</w:t>
+      </w:r>
+      <w:r>
+        <w:rPr>
+          <w:rStyle w:val="a6"/>
+          <w:rFonts w:ascii="Times New Roman" w:hAnsi="Times New Roman" w:cs="Times New Roman"/>
+          <w:b/>
+          <w:color w:val="ED7D31" w:themeColor="accent2"/>
+          <w:sz w:val="28"/>
+        </w:rPr>
+        <w:t>i</w:t>
+      </w:r>
+      <w:r>
+        <w:rPr>
+          <w:rStyle w:val="a6"/>
+          <w:rFonts w:ascii="Times New Roman" w:hAnsi="Times New Roman" w:cs="Times New Roman"/>
+          <w:b/>
+          <w:color w:val="ED7D31" w:themeColor="accent2"/>
+          <w:sz w:val="28"/>
+        </w:rPr>
+        <w:t>agram</w:t>
+      </w:r>
+      <w:bookmarkStart w:id="5" w:name="_GoBack"/>
+      <w:bookmarkEnd w:id="5"/>
+    </w:p>
+    <w:p>
+      <w:pPr>
+        <w:pStyle w:val="a5"/>
         <w:rPr>
           <w:rFonts w:ascii="Times New Roman" w:hAnsi="Times New Roman" w:cs="Times New Roman"/>
           <w:sz w:val="24"/>
         </w:rPr>
       </w:pPr>
+      <w:r>
+        <w:rPr>
+          <w:rFonts w:ascii="Times New Roman" w:hAnsi="Times New Roman" w:cs="Times New Roman"/>
+          <w:b/>
+          <w:color w:val="ED7D31" w:themeColor="accent2"/>
+          <w:sz w:val="28"/>
+        </w:rPr>
+        <w:fldChar w:fldCharType="end"/>
+      </w:r>
     </w:p>
     <w:p>
       <w:pPr>
@@ -2511,10 +2599,10 @@
               <wp:anchor distT="45720" distB="45720" distL="114300" distR="114300" simplePos="0" relativeHeight="251671552" behindDoc="0" locked="0" layoutInCell="1" allowOverlap="1" wp14:anchorId="76ED0C7C" wp14:editId="7F04FBA9">
                 <wp:simplePos x="0" y="0"/>
                 <wp:positionH relativeFrom="margin">
-                  <wp:align>center</wp:align>
+                  <wp:posOffset>2018741</wp:posOffset>
                 </wp:positionH>
                 <wp:positionV relativeFrom="paragraph">
-                  <wp:posOffset>5284</wp:posOffset>
+                  <wp:posOffset>5080</wp:posOffset>
                 </wp:positionV>
                 <wp:extent cx="2360930" cy="1404620"/>
                 <wp:effectExtent l="19050" t="19050" r="11430" b="25400"/>
@@ -2592,7 +2680,11 @@
           </mc:Choice>
           <mc:Fallback>
             <w:pict>
-              <v:shape w14:anchorId="76ED0C7C" id="_x0000_s1030" type="#_x0000_t202" style="position:absolute;left:0;text-align:left;margin-left:0;margin-top:.4pt;width:185.9pt;height:110.6pt;z-index:251671552;visibility:visible;mso-wrap-style:square;mso-width-percent:400;mso-height-percent:200;mso-wrap-distance-left:9pt;mso-wrap-distance-top:3.6pt;mso-wrap-distance-right:9pt;mso-wrap-distance-bottom:3.6pt;mso-position-horizontal:center;mso-position-horizontal-relative:margin;mso-position-vertical:absolute;mso-position-vertical-relative:text;mso-width-percent:400;mso-height-percent:200;mso-width-relative:margin;mso-height-relative:margin;v-text-anchor:top" o:gfxdata="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" fillcolor="white [3201]" strokecolor="#ed7d31 [3205]" strokeweight="2.25pt">
+              <v:shapetype w14:anchorId="76ED0C7C" id="_x0000_t202" coordsize="21600,21600" o:spt="202" path="m,l,21600r21600,l21600,xe">
+                <v:stroke joinstyle="miter"/>
+                <v:path gradientshapeok="t" o:connecttype="rect"/>
+              </v:shapetype>
+              <v:shape id="_x0000_s1030" type="#_x0000_t202" style="position:absolute;left:0;text-align:left;margin-left:158.95pt;margin-top:.4pt;width:185.9pt;height:110.6pt;z-index:251671552;visibility:visible;mso-wrap-style:square;mso-width-percent:400;mso-height-percent:200;mso-wrap-distance-left:9pt;mso-wrap-distance-top:3.6pt;mso-wrap-distance-right:9pt;mso-wrap-distance-bottom:3.6pt;mso-position-horizontal:absolute;mso-position-horizontal-relative:margin;mso-position-vertical:absolute;mso-position-vertical-relative:text;mso-width-percent:400;mso-height-percent:200;mso-width-relative:margin;mso-height-relative:margin;v-text-anchor:top" o:gfxdata="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" fillcolor="white [3201]" strokecolor="#ed7d31 [3205]" strokeweight="2.25pt">
                 <v:textbox style="mso-fit-shape-to-text:t">
                   <w:txbxContent>
                     <w:p>

</xml_diff>